<commit_message>
home page service selection binding query data
</commit_message>
<xml_diff>
--- a/tmp/progress.docx
+++ b/tmp/progress.docx
@@ -69,51 +69,41 @@
     </w:p>
     <w:p>
       <w:r>
-        <w:t>                Need to consider the load methodology in case platforms are missing</w:t>
-      </w:r>
-    </w:p>
-    <w:p>
-      <w:r>
-        <w:t>                '</w:t>
+        <w:t xml:space="preserve">                </w:t>
+      </w:r>
+      <w:r>
+        <w:rPr>
+          <w:highlight w:val="yellow"/>
+        </w:rPr>
+        <w:t>Need to consider the load methodology in case platforms are missing</w:t>
+      </w:r>
+    </w:p>
+    <w:p>
+      <w:r>
+        <w:t xml:space="preserve">                </w:t>
+      </w:r>
+      <w:r>
+        <w:rPr>
+          <w:highlight w:val="yellow"/>
+        </w:rPr>
+        <w:t>'</w:t>
       </w:r>
       <w:proofErr w:type="spellStart"/>
       <w:r>
+        <w:rPr>
+          <w:highlight w:val="yellow"/>
+        </w:rPr>
         <w:t>VoC</w:t>
       </w:r>
       <w:proofErr w:type="spellEnd"/>
       <w:r>
-        <w:t xml:space="preserve">' Color can be changed? </w:t>
-      </w:r>
-    </w:p>
-    <w:p>
-      <w:r>
-        <w:t>                Move P/N distribution to sentiment section?</w:t>
-      </w:r>
-    </w:p>
-    <w:p>
-      <w:r>
-        <w:t xml:space="preserve">                By user </w:t>
-      </w:r>
-      <w:proofErr w:type="spellStart"/>
-      <w:r>
-        <w:t>vol</w:t>
-      </w:r>
-      <w:proofErr w:type="spellEnd"/>
-      <w:r>
-        <w:t xml:space="preserve">/ message </w:t>
-      </w:r>
-      <w:proofErr w:type="spellStart"/>
-      <w:r>
-        <w:t>vol</w:t>
-      </w:r>
-      <w:proofErr w:type="spellEnd"/>
-      <w:r>
-        <w:t xml:space="preserve"> - Positive Most Mentioned Service (need to be updated when platform is changed)</w:t>
-      </w:r>
-    </w:p>
-    <w:p>
-      <w:r>
-        <w:t>4. Twitter sub page</w:t>
+        <w:rPr>
+          <w:highlight w:val="yellow"/>
+        </w:rPr>
+        <w:t>' Color can be changed?</w:t>
+      </w:r>
+      <w:r>
+        <w:t xml:space="preserve"> </w:t>
       </w:r>
     </w:p>
     <w:p>
@@ -124,25 +114,71 @@
         <w:rPr>
           <w:highlight w:val="yellow"/>
         </w:rPr>
-        <w:t>padding &amp; margin of query section</w:t>
-      </w:r>
-      <w:r>
-        <w:t xml:space="preserve"> </w:t>
-      </w:r>
-    </w:p>
-    <w:p>
-      <w:r>
-        <w:t>                Que</w:t>
+        <w:t>Move P/N distribution to sentiment section?</w:t>
       </w:r>
       <w:bookmarkStart w:id="0" w:name="_GoBack"/>
       <w:bookmarkEnd w:id="0"/>
-      <w:r>
-        <w:t>ry WCF service to bind the data to dropdown</w:t>
-      </w:r>
-    </w:p>
-    <w:p>
-      <w:r>
-        <w:t>                Add tips to 'Status' Label</w:t>
+    </w:p>
+    <w:p>
+      <w:r>
+        <w:t xml:space="preserve">                By user </w:t>
+      </w:r>
+      <w:proofErr w:type="spellStart"/>
+      <w:r>
+        <w:t>vol</w:t>
+      </w:r>
+      <w:proofErr w:type="spellEnd"/>
+      <w:r>
+        <w:t xml:space="preserve">/ message </w:t>
+      </w:r>
+      <w:proofErr w:type="spellStart"/>
+      <w:r>
+        <w:t>vol</w:t>
+      </w:r>
+      <w:proofErr w:type="spellEnd"/>
+      <w:r>
+        <w:t xml:space="preserve"> - Positive Most Mentioned Service (need to be updated when platform is changed)</w:t>
+      </w:r>
+    </w:p>
+    <w:p>
+      <w:r>
+        <w:t>4. Twitter sub page</w:t>
+      </w:r>
+    </w:p>
+    <w:p>
+      <w:r>
+        <w:t xml:space="preserve">                </w:t>
+      </w:r>
+      <w:r>
+        <w:rPr>
+          <w:highlight w:val="yellow"/>
+        </w:rPr>
+        <w:t>padding &amp; margin of query section</w:t>
+      </w:r>
+      <w:r>
+        <w:t xml:space="preserve"> </w:t>
+      </w:r>
+    </w:p>
+    <w:p>
+      <w:r>
+        <w:t xml:space="preserve">                </w:t>
+      </w:r>
+      <w:r>
+        <w:rPr>
+          <w:highlight w:val="yellow"/>
+        </w:rPr>
+        <w:t>Query WCF service to bind the data to dropdown</w:t>
+      </w:r>
+    </w:p>
+    <w:p>
+      <w:r>
+        <w:t xml:space="preserve">                </w:t>
+      </w:r>
+      <w:r>
+        <w:rPr>
+          <w:highlight w:val="yellow"/>
+        </w:rPr>
+        <w:t>Add tips to 'Status' Label</w:t>
       </w:r>
     </w:p>
     <w:p>

</xml_diff>